<commit_message>
Admin Password steps uypdated in Installation Document
</commit_message>
<xml_diff>
--- a/documentaion/Surevy_Installation_Release_notes_V2.docx
+++ b/documentaion/Surevy_Installation_Release_notes_V2.docx
@@ -678,7 +678,7 @@
                 </mc:Choice>
                 <mc:Fallback>
                   <w:pict>
-                    <v:group w14:anchorId="50B61545" id="Group 5" o:spid="_x0000_s1026" alt="Tip icon" style="width:11.15pt;height:11.15pt;mso-position-horizontal-relative:char;mso-position-vertical-relative:line" coordsize="141605,141605" o:gfxdata="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">
+                    <v:group w14:anchorId="4E29725E" id="Group 5" o:spid="_x0000_s1026" alt="Tip icon" style="width:11.15pt;height:11.15pt;mso-position-horizontal-relative:char;mso-position-vertical-relative:line" coordsize="141605,141605" o:gfxdata="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">
                       <v:rect id="Rectangle 35" o:spid="_x0000_s1027" alt="Blue rectangle" style="position:absolute;width:141605;height:141605;visibility:visible;mso-wrap-style:square;v-text-anchor:top" o:gfxdata="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" fillcolor="#5b9bd5 [3204]" stroked="f" strokeweight="0"/>
                       <v:shape id="Freeform 36" o:spid="_x0000_s1028" alt="Information icon" style="position:absolute;left:58420;top:22225;width:24765;height:97155;visibility:visible;mso-wrap-style:square;v-text-anchor:top" coordsize="541,2151" o:gfxdata="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" path="m30,791r481,l511,2151r-481,l30,791xm271,r40,3l349,11r35,15l418,44r29,22l475,93r22,30l516,157r14,36l538,230r3,40l538,310r-8,37l516,384r-19,33l475,447r-28,27l418,496r-34,19l349,529r-38,9l271,540r-40,-2l193,529,157,515,125,496,94,474,68,447,44,417,26,384,13,347,3,310,,270,3,230,13,193,26,157,44,123,68,93,94,66,125,44,157,26,193,11,231,3,271,xe" stroked="f" strokeweight="0">
                         <v:path arrowok="t" o:connecttype="custom" o:connectlocs="1373,35727;23392,35727;23392,97155;1373,97155;1373,35727;12405,0;14236,136;15976,497;17578,1174;19135,1987;20462,2981;21744,4201;22751,5556;23621,7091;24261,8717;24628,10388;24765,12195;24628,14002;24261,15673;23621,17344;22751,18835;21744,20190;20462,21409;19135,22403;17578,23261;15976,23894;14236,24300;12405,24390;10574,24300;8835,23894;7187,23261;5722,22403;4303,21409;3113,20190;2014,18835;1190,17344;595,15673;137,14002;0,12195;137,10388;595,8717;1190,7091;2014,5556;3113,4201;4303,2981;5722,1987;7187,1174;8835,497;10574,136;12405,0" o:connectangles="0,0,0,0,0,0,0,0,0,0,0,0,0,0,0,0,0,0,0,0,0,0,0,0,0,0,0,0,0,0,0,0,0,0,0,0,0,0,0,0,0,0,0,0,0,0,0,0,0,0"/>
@@ -756,6 +756,7 @@
                 <w:sz w:val="18"/>
               </w:rPr>
             </w:pPr>
+            <w:proofErr w:type="spellStart"/>
             <w:r>
               <w:rPr>
                 <w:b/>
@@ -764,6 +765,7 @@
               </w:rPr>
               <w:t>ReactJs</w:t>
             </w:r>
+            <w:proofErr w:type="spellEnd"/>
           </w:p>
           <w:p>
             <w:pPr>
@@ -823,6 +825,7 @@
                 <w:sz w:val="18"/>
               </w:rPr>
             </w:pPr>
+            <w:proofErr w:type="spellStart"/>
             <w:r>
               <w:rPr>
                 <w:b/>
@@ -831,6 +834,7 @@
               </w:rPr>
               <w:t>Uwsgi</w:t>
             </w:r>
+            <w:proofErr w:type="spellEnd"/>
           </w:p>
         </w:tc>
       </w:tr>
@@ -918,11 +922,19 @@
           <w:b/>
         </w:rPr>
       </w:pPr>
+      <w:proofErr w:type="gramStart"/>
       <w:r>
         <w:rPr>
           <w:b/>
         </w:rPr>
-        <w:t>OS : RHEL</w:t>
+        <w:t>OS :</w:t>
+      </w:r>
+      <w:proofErr w:type="gramEnd"/>
+      <w:r>
+        <w:rPr>
+          <w:b/>
+        </w:rPr>
+        <w:t xml:space="preserve"> RHEL</w:t>
       </w:r>
     </w:p>
     <w:p>
@@ -949,8 +961,13 @@
         <w:spacing w:line="360" w:lineRule="auto"/>
       </w:pPr>
       <w:r>
-        <w:t>Front-end Webpages were designed and developed using React JS &amp; ChartJS</w:t>
-      </w:r>
+        <w:t xml:space="preserve">Front-end Webpages were designed and developed using React JS &amp; </w:t>
+      </w:r>
+      <w:proofErr w:type="spellStart"/>
+      <w:r>
+        <w:t>ChartJS</w:t>
+      </w:r>
+      <w:proofErr w:type="spellEnd"/>
     </w:p>
     <w:p>
       <w:pPr>
@@ -985,8 +1002,13 @@
         <w:t>on</w:t>
       </w:r>
       <w:r>
-        <w:t xml:space="preserve"> nginx</w:t>
-      </w:r>
+        <w:t xml:space="preserve"> </w:t>
+      </w:r>
+      <w:proofErr w:type="spellStart"/>
+      <w:r>
+        <w:t>nginx</w:t>
+      </w:r>
+      <w:proofErr w:type="spellEnd"/>
     </w:p>
     <w:p>
       <w:pPr>
@@ -999,8 +1021,13 @@
         <w:t>on</w:t>
       </w:r>
       <w:r>
-        <w:t xml:space="preserve"> uwsgi</w:t>
-      </w:r>
+        <w:t xml:space="preserve"> </w:t>
+      </w:r>
+      <w:proofErr w:type="spellStart"/>
+      <w:r>
+        <w:t>uwsgi</w:t>
+      </w:r>
+      <w:proofErr w:type="spellEnd"/>
     </w:p>
     <w:p>
       <w:pPr>
@@ -1574,7 +1601,7 @@
                 </mc:Choice>
                 <mc:Fallback>
                   <w:pict>
-                    <v:group w14:anchorId="42C0FB0F" id="Group 5" o:spid="_x0000_s1026" alt="Tip icon" style="width:11.15pt;height:11.15pt;mso-position-horizontal-relative:char;mso-position-vertical-relative:line" coordsize="141605,141605" o:gfxdata="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">
+                    <v:group w14:anchorId="0AFDB61D" id="Group 5" o:spid="_x0000_s1026" alt="Tip icon" style="width:11.15pt;height:11.15pt;mso-position-horizontal-relative:char;mso-position-vertical-relative:line" coordsize="141605,141605" o:gfxdata="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">
                       <v:rect id="Rectangle 11" o:spid="_x0000_s1027" alt="Blue rectangle" style="position:absolute;width:141605;height:141605;visibility:visible;mso-wrap-style:square;v-text-anchor:top" o:gfxdata="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" fillcolor="#5b9bd5 [3204]" stroked="f" strokeweight="0"/>
                       <v:shape id="Freeform 12" o:spid="_x0000_s1028" alt="Information icon" style="position:absolute;left:58420;top:22225;width:24765;height:97155;visibility:visible;mso-wrap-style:square;v-text-anchor:top" coordsize="541,2151" o:gfxdata="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" path="m30,791r481,l511,2151r-481,l30,791xm271,r40,3l349,11r35,15l418,44r29,22l475,93r22,30l516,157r14,36l538,230r3,40l538,310r-8,37l516,384r-19,33l475,447r-28,27l418,496r-34,19l349,529r-38,9l271,540r-40,-2l193,529,157,515,125,496,94,474,68,447,44,417,26,384,13,347,3,310,,270,3,230,13,193,26,157,44,123,68,93,94,66,125,44,157,26,193,11,231,3,271,xe" stroked="f" strokeweight="0">
                         <v:path arrowok="t" o:connecttype="custom" o:connectlocs="1373,35727;23392,35727;23392,97155;1373,97155;1373,35727;12405,0;14236,136;15976,497;17578,1174;19135,1987;20462,2981;21744,4201;22751,5556;23621,7091;24261,8717;24628,10388;24765,12195;24628,14002;24261,15673;23621,17344;22751,18835;21744,20190;20462,21409;19135,22403;17578,23261;15976,23894;14236,24300;12405,24390;10574,24300;8835,23894;7187,23261;5722,22403;4303,21409;3113,20190;2014,18835;1190,17344;595,15673;137,14002;0,12195;137,10388;595,8717;1190,7091;2014,5556;3113,4201;4303,2981;5722,1987;7187,1174;8835,497;10574,136;12405,0" o:connectangles="0,0,0,0,0,0,0,0,0,0,0,0,0,0,0,0,0,0,0,0,0,0,0,0,0,0,0,0,0,0,0,0,0,0,0,0,0,0,0,0,0,0,0,0,0,0,0,0,0,0"/>
@@ -1605,6 +1632,7 @@
                 <w:szCs w:val="16"/>
               </w:rPr>
             </w:pPr>
+            <w:proofErr w:type="spellStart"/>
             <w:r>
               <w:rPr>
                 <w:rFonts w:ascii="Cambria" w:hAnsi="Cambria"/>
@@ -1614,7 +1642,19 @@
                 <w:sz w:val="20"/>
                 <w:szCs w:val="16"/>
               </w:rPr>
-              <w:t xml:space="preserve">Github location </w:t>
+              <w:t>Github</w:t>
+            </w:r>
+            <w:proofErr w:type="spellEnd"/>
+            <w:r>
+              <w:rPr>
+                <w:rFonts w:ascii="Cambria" w:hAnsi="Cambria"/>
+                <w:b/>
+                <w:iCs/>
+                <w:color w:val="595959" w:themeColor="text1" w:themeTint="A6"/>
+                <w:sz w:val="20"/>
+                <w:szCs w:val="16"/>
+              </w:rPr>
+              <w:t xml:space="preserve"> location </w:t>
             </w:r>
             <w:r>
               <w:rPr>
@@ -1665,8 +1705,17 @@
                 <w:b/>
                 <w:i w:val="0"/>
               </w:rPr>
-              <w:t>Username:  ResSurveyApp</w:t>
-            </w:r>
+              <w:t xml:space="preserve">Username:  </w:t>
+            </w:r>
+            <w:proofErr w:type="spellStart"/>
+            <w:r>
+              <w:rPr>
+                <w:b/>
+                <w:i w:val="0"/>
+              </w:rPr>
+              <w:t>ResSurveyApp</w:t>
+            </w:r>
+            <w:proofErr w:type="spellEnd"/>
           </w:p>
           <w:p>
             <w:pPr>
@@ -2251,7 +2300,7 @@
                 </mc:Choice>
                 <mc:Fallback>
                   <w:pict>
-                    <v:group w14:anchorId="0A6E10DB" id="Group 5" o:spid="_x0000_s1026" alt="Tip icon" style="width:11.15pt;height:11.15pt;mso-position-horizontal-relative:char;mso-position-vertical-relative:line" coordsize="141605,141605" o:gfxdata="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">
+                    <v:group w14:anchorId="486D64E7" id="Group 5" o:spid="_x0000_s1026" alt="Tip icon" style="width:11.15pt;height:11.15pt;mso-position-horizontal-relative:char;mso-position-vertical-relative:line" coordsize="141605,141605" o:gfxdata="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">
                       <v:rect id="Rectangle 8" o:spid="_x0000_s1027" alt="Blue rectangle" style="position:absolute;width:141605;height:141605;visibility:visible;mso-wrap-style:square;v-text-anchor:top" o:gfxdata="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" fillcolor="#5b9bd5 [3204]" stroked="f" strokeweight="0"/>
                       <v:shape id="Freeform 9" o:spid="_x0000_s1028" alt="Information icon" style="position:absolute;left:58420;top:22225;width:24765;height:97155;visibility:visible;mso-wrap-style:square;v-text-anchor:top" coordsize="541,2151" o:gfxdata="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" path="m30,791r481,l511,2151r-481,l30,791xm271,r40,3l349,11r35,15l418,44r29,22l475,93r22,30l516,157r14,36l538,230r3,40l538,310r-8,37l516,384r-19,33l475,447r-28,27l418,496r-34,19l349,529r-38,9l271,540r-40,-2l193,529,157,515,125,496,94,474,68,447,44,417,26,384,13,347,3,310,,270,3,230,13,193,26,157,44,123,68,93,94,66,125,44,157,26,193,11,231,3,271,xe" stroked="f" strokeweight="0">
                         <v:path arrowok="t" o:connecttype="custom" o:connectlocs="1373,35727;23392,35727;23392,97155;1373,97155;1373,35727;12405,0;14236,136;15976,497;17578,1174;19135,1987;20462,2981;21744,4201;22751,5556;23621,7091;24261,8717;24628,10388;24765,12195;24628,14002;24261,15673;23621,17344;22751,18835;21744,20190;20462,21409;19135,22403;17578,23261;15976,23894;14236,24300;12405,24390;10574,24300;8835,23894;7187,23261;5722,22403;4303,21409;3113,20190;2014,18835;1190,17344;595,15673;137,14002;0,12195;137,10388;595,8717;1190,7091;2014,5556;3113,4201;4303,2981;5722,1987;7187,1174;8835,497;10574,136;12405,0" o:connectangles="0,0,0,0,0,0,0,0,0,0,0,0,0,0,0,0,0,0,0,0,0,0,0,0,0,0,0,0,0,0,0,0,0,0,0,0,0,0,0,0,0,0,0,0,0,0,0,0,0,0"/>
@@ -2306,7 +2355,23 @@
         <w:pStyle w:val="ListBullet"/>
       </w:pPr>
       <w:r>
-        <w:t>The entire setup process has to be done either by root or by any user which has highest sudo privileges. It is better to go with sudo user.</w:t>
+        <w:t xml:space="preserve">The entire setup process has to be done either by root or by any user which has highest </w:t>
+      </w:r>
+      <w:proofErr w:type="spellStart"/>
+      <w:r>
+        <w:t>sudo</w:t>
+      </w:r>
+      <w:proofErr w:type="spellEnd"/>
+      <w:r>
+        <w:t xml:space="preserve"> privileges. It is better to go with </w:t>
+      </w:r>
+      <w:proofErr w:type="spellStart"/>
+      <w:r>
+        <w:t>sudo</w:t>
+      </w:r>
+      <w:proofErr w:type="spellEnd"/>
+      <w:r>
+        <w:t xml:space="preserve"> user.</w:t>
       </w:r>
     </w:p>
     <w:p>
@@ -2355,12 +2420,21 @@
               </w:rPr>
               <w:t xml:space="preserve">$ </w:t>
             </w:r>
-            <w:r>
-              <w:rPr>
-                <w:b/>
-              </w:rPr>
-              <w:t xml:space="preserve">sudo yum install </w:t>
-            </w:r>
+            <w:proofErr w:type="spellStart"/>
+            <w:r>
+              <w:rPr>
+                <w:b/>
+              </w:rPr>
+              <w:t>sudo</w:t>
+            </w:r>
+            <w:proofErr w:type="spellEnd"/>
+            <w:r>
+              <w:rPr>
+                <w:b/>
+              </w:rPr>
+              <w:t xml:space="preserve"> yum install </w:t>
+            </w:r>
+            <w:proofErr w:type="gramStart"/>
             <w:r>
               <w:rPr>
                 <w:b/>
@@ -2383,7 +2457,14 @@
               <w:rPr>
                 <w:b/>
               </w:rPr>
-              <w:t>-y</w:t>
+              <w:t>-</w:t>
+            </w:r>
+            <w:proofErr w:type="gramEnd"/>
+            <w:r>
+              <w:rPr>
+                <w:b/>
+              </w:rPr>
+              <w:t>y</w:t>
             </w:r>
           </w:p>
         </w:tc>
@@ -2449,11 +2530,19 @@
               </w:rPr>
               <w:t xml:space="preserve">$ </w:t>
             </w:r>
-            <w:r>
-              <w:rPr>
-                <w:b/>
-              </w:rPr>
-              <w:t xml:space="preserve">sudo </w:t>
+            <w:proofErr w:type="spellStart"/>
+            <w:r>
+              <w:rPr>
+                <w:b/>
+              </w:rPr>
+              <w:t>sudo</w:t>
+            </w:r>
+            <w:proofErr w:type="spellEnd"/>
+            <w:r>
+              <w:rPr>
+                <w:b/>
+              </w:rPr>
+              <w:t xml:space="preserve"> </w:t>
             </w:r>
             <w:r>
               <w:rPr>
@@ -2461,8 +2550,6 @@
               </w:rPr>
               <w:t>cd /</w:t>
             </w:r>
-            <w:bookmarkStart w:id="2" w:name="_GoBack"/>
-            <w:bookmarkEnd w:id="2"/>
           </w:p>
           <w:p>
             <w:pPr>
@@ -2478,11 +2565,33 @@
               </w:rPr>
               <w:t xml:space="preserve">$ </w:t>
             </w:r>
-            <w:r>
-              <w:rPr>
-                <w:b/>
-              </w:rPr>
-              <w:t xml:space="preserve">sudo mkdir /apps </w:t>
+            <w:proofErr w:type="spellStart"/>
+            <w:r>
+              <w:rPr>
+                <w:b/>
+              </w:rPr>
+              <w:t>sudo</w:t>
+            </w:r>
+            <w:proofErr w:type="spellEnd"/>
+            <w:r>
+              <w:rPr>
+                <w:b/>
+              </w:rPr>
+              <w:t xml:space="preserve"> </w:t>
+            </w:r>
+            <w:proofErr w:type="spellStart"/>
+            <w:r>
+              <w:rPr>
+                <w:b/>
+              </w:rPr>
+              <w:t>mkdir</w:t>
+            </w:r>
+            <w:proofErr w:type="spellEnd"/>
+            <w:r>
+              <w:rPr>
+                <w:b/>
+              </w:rPr>
+              <w:t xml:space="preserve"> /apps </w:t>
             </w:r>
           </w:p>
           <w:p>
@@ -2499,17 +2608,53 @@
               </w:rPr>
               <w:t xml:space="preserve">$ </w:t>
             </w:r>
-            <w:r>
-              <w:rPr>
-                <w:b/>
-              </w:rPr>
-              <w:t>sudo chown -R &lt;current username&gt; &lt;directory&gt;</w:t>
-            </w:r>
-            <w:r>
-              <w:rPr>
-                <w:b/>
-              </w:rPr>
-              <w:t xml:space="preserve">  ## Changing workspace owner</w:t>
+            <w:proofErr w:type="spellStart"/>
+            <w:r>
+              <w:rPr>
+                <w:b/>
+              </w:rPr>
+              <w:t>sudo</w:t>
+            </w:r>
+            <w:proofErr w:type="spellEnd"/>
+            <w:r>
+              <w:rPr>
+                <w:b/>
+              </w:rPr>
+              <w:t xml:space="preserve"> </w:t>
+            </w:r>
+            <w:proofErr w:type="spellStart"/>
+            <w:r>
+              <w:rPr>
+                <w:b/>
+              </w:rPr>
+              <w:t>chown</w:t>
+            </w:r>
+            <w:proofErr w:type="spellEnd"/>
+            <w:r>
+              <w:rPr>
+                <w:b/>
+              </w:rPr>
+              <w:t xml:space="preserve"> -R &lt;current username&gt; &lt;directory</w:t>
+            </w:r>
+            <w:proofErr w:type="gramStart"/>
+            <w:r>
+              <w:rPr>
+                <w:b/>
+              </w:rPr>
+              <w:t>&gt;</w:t>
+            </w:r>
+            <w:r>
+              <w:rPr>
+                <w:b/>
+              </w:rPr>
+              <w:t xml:space="preserve">  #</w:t>
+            </w:r>
+            <w:proofErr w:type="gramEnd"/>
+            <w:r>
+              <w:rPr>
+                <w:b/>
+              </w:rPr>
+              <w:t># Changing workspace owner</w:t>
             </w:r>
           </w:p>
           <w:p>
@@ -2532,12 +2677,14 @@
               </w:rPr>
               <w:t xml:space="preserve">$ </w:t>
             </w:r>
+            <w:proofErr w:type="spellStart"/>
             <w:r>
               <w:rPr>
                 <w:b/>
               </w:rPr>
               <w:t>whoami</w:t>
             </w:r>
+            <w:proofErr w:type="spellEnd"/>
             <w:r>
               <w:rPr>
                 <w:b/>
@@ -2571,11 +2718,33 @@
               </w:rPr>
               <w:t xml:space="preserve">$ </w:t>
             </w:r>
-            <w:r>
-              <w:rPr>
-                <w:b/>
-              </w:rPr>
-              <w:t xml:space="preserve">sudo chown -R </w:t>
+            <w:proofErr w:type="spellStart"/>
+            <w:r>
+              <w:rPr>
+                <w:b/>
+              </w:rPr>
+              <w:t>sudo</w:t>
+            </w:r>
+            <w:proofErr w:type="spellEnd"/>
+            <w:r>
+              <w:rPr>
+                <w:b/>
+              </w:rPr>
+              <w:t xml:space="preserve"> </w:t>
+            </w:r>
+            <w:proofErr w:type="spellStart"/>
+            <w:r>
+              <w:rPr>
+                <w:b/>
+              </w:rPr>
+              <w:t>chown</w:t>
+            </w:r>
+            <w:proofErr w:type="spellEnd"/>
+            <w:r>
+              <w:rPr>
+                <w:b/>
+              </w:rPr>
+              <w:t xml:space="preserve"> -R </w:t>
             </w:r>
             <w:r>
               <w:rPr>
@@ -2616,11 +2785,19 @@
               </w:rPr>
               <w:t xml:space="preserve">$ </w:t>
             </w:r>
-            <w:r>
-              <w:rPr>
-                <w:b/>
-              </w:rPr>
-              <w:t>mkdir –p /apps/workspace</w:t>
+            <w:proofErr w:type="spellStart"/>
+            <w:r>
+              <w:rPr>
+                <w:b/>
+              </w:rPr>
+              <w:t>mkdir</w:t>
+            </w:r>
+            <w:proofErr w:type="spellEnd"/>
+            <w:r>
+              <w:rPr>
+                <w:b/>
+              </w:rPr>
+              <w:t xml:space="preserve"> –p /apps/workspace</w:t>
             </w:r>
           </w:p>
           <w:p>
@@ -2680,8 +2857,16 @@
               <w:rPr>
                 <w:b/>
               </w:rPr>
-              <w:t>cd SurveyApp</w:t>
-            </w:r>
+              <w:t xml:space="preserve">cd </w:t>
+            </w:r>
+            <w:proofErr w:type="spellStart"/>
+            <w:r>
+              <w:rPr>
+                <w:b/>
+              </w:rPr>
+              <w:t>SurveyApp</w:t>
+            </w:r>
+            <w:proofErr w:type="spellEnd"/>
           </w:p>
           <w:p>
             <w:pPr>
@@ -2695,13 +2880,21 @@
               <w:rPr>
                 <w:b/>
               </w:rPr>
-              <w:t xml:space="preserve">$ </w:t>
-            </w:r>
-            <w:r>
-              <w:rPr>
-                <w:b/>
-              </w:rPr>
-              <w:t>mv * ../</w:t>
+              <w:t>$ mv *</w:t>
+            </w:r>
+            <w:proofErr w:type="gramStart"/>
+            <w:r>
+              <w:rPr>
+                <w:b/>
+              </w:rPr>
+              <w:t xml:space="preserve"> ..</w:t>
+            </w:r>
+            <w:proofErr w:type="gramEnd"/>
+            <w:r>
+              <w:rPr>
+                <w:b/>
+              </w:rPr>
+              <w:t>/</w:t>
             </w:r>
           </w:p>
         </w:tc>
@@ -2726,7 +2919,23 @@
         <w:pStyle w:val="ListBullet"/>
       </w:pPr>
       <w:r>
-        <w:t>Install Reactjs, npm (for building the UI code)</w:t>
+        <w:t xml:space="preserve">Install </w:t>
+      </w:r>
+      <w:proofErr w:type="spellStart"/>
+      <w:r>
+        <w:t>Reactjs</w:t>
+      </w:r>
+      <w:proofErr w:type="spellEnd"/>
+      <w:r>
+        <w:t xml:space="preserve">, </w:t>
+      </w:r>
+      <w:proofErr w:type="spellStart"/>
+      <w:r>
+        <w:t>npm</w:t>
+      </w:r>
+      <w:proofErr w:type="spellEnd"/>
+      <w:r>
+        <w:t xml:space="preserve"> (for building the UI code)</w:t>
       </w:r>
     </w:p>
     <w:p>
@@ -2734,7 +2943,15 @@
         <w:pStyle w:val="ListBullet"/>
       </w:pPr>
       <w:r>
-        <w:t>Run the below commands to install the above mentioned software</w:t>
+        <w:t xml:space="preserve">Run the below commands to install the </w:t>
+      </w:r>
+      <w:proofErr w:type="gramStart"/>
+      <w:r>
+        <w:t>above mentioned</w:t>
+      </w:r>
+      <w:proofErr w:type="gramEnd"/>
+      <w:r>
+        <w:t xml:space="preserve"> software</w:t>
       </w:r>
     </w:p>
     <w:tbl>
@@ -2774,12 +2991,28 @@
               </w:rPr>
               <w:t xml:space="preserve">$ </w:t>
             </w:r>
-            <w:r>
-              <w:rPr>
-                <w:b/>
-              </w:rPr>
-              <w:t>sudo yum install nodejs</w:t>
-            </w:r>
+            <w:proofErr w:type="spellStart"/>
+            <w:r>
+              <w:rPr>
+                <w:b/>
+              </w:rPr>
+              <w:t>sudo</w:t>
+            </w:r>
+            <w:proofErr w:type="spellEnd"/>
+            <w:r>
+              <w:rPr>
+                <w:b/>
+              </w:rPr>
+              <w:t xml:space="preserve"> yum install </w:t>
+            </w:r>
+            <w:proofErr w:type="spellStart"/>
+            <w:r>
+              <w:rPr>
+                <w:b/>
+              </w:rPr>
+              <w:t>nodejs</w:t>
+            </w:r>
+            <w:proofErr w:type="spellEnd"/>
             <w:r>
               <w:rPr>
                 <w:b/>
@@ -2858,7 +3091,21 @@
                 <w:b/>
               </w:rPr>
               <w:lastRenderedPageBreak/>
-              <w:t xml:space="preserve">$ npm install  </w:t>
+              <w:t xml:space="preserve">$ </w:t>
+            </w:r>
+            <w:proofErr w:type="spellStart"/>
+            <w:r>
+              <w:rPr>
+                <w:b/>
+              </w:rPr>
+              <w:t>npm</w:t>
+            </w:r>
+            <w:proofErr w:type="spellEnd"/>
+            <w:r>
+              <w:rPr>
+                <w:b/>
+              </w:rPr>
+              <w:t xml:space="preserve"> install  </w:t>
             </w:r>
           </w:p>
           <w:p>
@@ -2903,7 +3150,21 @@
               <w:rPr>
                 <w:b/>
               </w:rPr>
-              <w:t xml:space="preserve">saver@github:eligrey/FileSaver.js#e865e37af9f9947ddcced76b549e27dc45c1cb2e" as it does not contain a </w:t>
+              <w:t>saver@</w:t>
+            </w:r>
+            <w:proofErr w:type="gramStart"/>
+            <w:r>
+              <w:rPr>
+                <w:b/>
+              </w:rPr>
+              <w:t>github:eligrey/FileSaver.js</w:t>
+            </w:r>
+            <w:proofErr w:type="gramEnd"/>
+            <w:r>
+              <w:rPr>
+                <w:b/>
+              </w:rPr>
+              <w:t xml:space="preserve">#e865e37af9f9947ddcced76b549e27dc45c1cb2e" as it does not contain a </w:t>
             </w:r>
             <w:r>
               <w:rPr>
@@ -2911,11 +3172,19 @@
               </w:rPr>
               <w:t xml:space="preserve">     </w:t>
             </w:r>
-            <w:r>
-              <w:rPr>
-                <w:b/>
-              </w:rPr>
-              <w:t>package.json file.</w:t>
+            <w:proofErr w:type="spellStart"/>
+            <w:r>
+              <w:rPr>
+                <w:b/>
+              </w:rPr>
+              <w:t>package.json</w:t>
+            </w:r>
+            <w:proofErr w:type="spellEnd"/>
+            <w:r>
+              <w:rPr>
+                <w:b/>
+              </w:rPr>
+              <w:t xml:space="preserve"> file.</w:t>
             </w:r>
             <w:r>
               <w:rPr>
@@ -2936,8 +3205,30 @@
               <w:rPr>
                 <w:b/>
               </w:rPr>
-              <w:t xml:space="preserve">      $ npm install jspdf</w:t>
-            </w:r>
+              <w:t xml:space="preserve">      $ </w:t>
+            </w:r>
+            <w:proofErr w:type="spellStart"/>
+            <w:r>
+              <w:rPr>
+                <w:b/>
+              </w:rPr>
+              <w:t>npm</w:t>
+            </w:r>
+            <w:proofErr w:type="spellEnd"/>
+            <w:r>
+              <w:rPr>
+                <w:b/>
+              </w:rPr>
+              <w:t xml:space="preserve"> install </w:t>
+            </w:r>
+            <w:proofErr w:type="spellStart"/>
+            <w:r>
+              <w:rPr>
+                <w:b/>
+              </w:rPr>
+              <w:t>jspdf</w:t>
+            </w:r>
+            <w:proofErr w:type="spellEnd"/>
           </w:p>
           <w:p>
             <w:pPr>
@@ -2951,7 +3242,21 @@
               <w:rPr>
                 <w:b/>
               </w:rPr>
-              <w:t xml:space="preserve">      $ npm install</w:t>
+              <w:t xml:space="preserve">      $ </w:t>
+            </w:r>
+            <w:proofErr w:type="spellStart"/>
+            <w:r>
+              <w:rPr>
+                <w:b/>
+              </w:rPr>
+              <w:t>npm</w:t>
+            </w:r>
+            <w:proofErr w:type="spellEnd"/>
+            <w:r>
+              <w:rPr>
+                <w:b/>
+              </w:rPr>
+              <w:t xml:space="preserve"> install</w:t>
             </w:r>
           </w:p>
           <w:p>
@@ -2966,7 +3271,21 @@
               <w:rPr>
                 <w:b/>
               </w:rPr>
-              <w:t>$ npm run build</w:t>
+              <w:t xml:space="preserve">$ </w:t>
+            </w:r>
+            <w:proofErr w:type="spellStart"/>
+            <w:r>
+              <w:rPr>
+                <w:b/>
+              </w:rPr>
+              <w:t>npm</w:t>
+            </w:r>
+            <w:proofErr w:type="spellEnd"/>
+            <w:r>
+              <w:rPr>
+                <w:b/>
+              </w:rPr>
+              <w:t xml:space="preserve"> run build</w:t>
             </w:r>
           </w:p>
         </w:tc>
@@ -3024,11 +3343,16 @@
         <w:spacing w:line="240" w:lineRule="auto"/>
       </w:pPr>
       <w:r>
-        <w:t>For the Service API part setup, we need to</w:t>
+        <w:t xml:space="preserve">For the Service API part setup, we need </w:t>
+      </w:r>
+      <w:proofErr w:type="gramStart"/>
+      <w:r>
+        <w:t>to</w:t>
       </w:r>
       <w:r>
         <w:t xml:space="preserve"> :</w:t>
       </w:r>
+      <w:proofErr w:type="gramEnd"/>
     </w:p>
     <w:p>
       <w:pPr>
@@ -3090,7 +3414,15 @@
         </w:numPr>
       </w:pPr>
       <w:r>
-        <w:t>Install uwsgi inside the application server to host the Backend Services</w:t>
+        <w:t xml:space="preserve">Install </w:t>
+      </w:r>
+      <w:proofErr w:type="spellStart"/>
+      <w:r>
+        <w:t>uwsgi</w:t>
+      </w:r>
+      <w:proofErr w:type="spellEnd"/>
+      <w:r>
+        <w:t xml:space="preserve"> inside the application server to host the Backend Services</w:t>
       </w:r>
     </w:p>
     <w:p>
@@ -3152,7 +3484,21 @@
               <w:rPr>
                 <w:b/>
               </w:rPr>
-              <w:t xml:space="preserve"> sudo </w:t>
+              <w:t xml:space="preserve"> </w:t>
+            </w:r>
+            <w:proofErr w:type="spellStart"/>
+            <w:r>
+              <w:rPr>
+                <w:b/>
+              </w:rPr>
+              <w:t>sudo</w:t>
+            </w:r>
+            <w:proofErr w:type="spellEnd"/>
+            <w:r>
+              <w:rPr>
+                <w:b/>
+              </w:rPr>
+              <w:t xml:space="preserve"> </w:t>
             </w:r>
             <w:r>
               <w:rPr>
@@ -3181,11 +3527,19 @@
               </w:rPr>
               <w:t xml:space="preserve">$ </w:t>
             </w:r>
-            <w:r>
-              <w:rPr>
-                <w:b/>
-              </w:rPr>
-              <w:t xml:space="preserve">sudo yum </w:t>
+            <w:proofErr w:type="spellStart"/>
+            <w:r>
+              <w:rPr>
+                <w:b/>
+              </w:rPr>
+              <w:t>sudo</w:t>
+            </w:r>
+            <w:proofErr w:type="spellEnd"/>
+            <w:r>
+              <w:rPr>
+                <w:b/>
+              </w:rPr>
+              <w:t xml:space="preserve"> yum </w:t>
             </w:r>
             <w:r>
               <w:rPr>
@@ -3212,7 +3566,21 @@
               <w:rPr>
                 <w:b/>
               </w:rPr>
-              <w:t xml:space="preserve">$ sudo </w:t>
+              <w:t xml:space="preserve">$ </w:t>
+            </w:r>
+            <w:proofErr w:type="spellStart"/>
+            <w:r>
+              <w:rPr>
+                <w:b/>
+              </w:rPr>
+              <w:t>sudo</w:t>
+            </w:r>
+            <w:proofErr w:type="spellEnd"/>
+            <w:r>
+              <w:rPr>
+                <w:b/>
+              </w:rPr>
+              <w:t xml:space="preserve"> </w:t>
             </w:r>
             <w:r>
               <w:rPr>
@@ -3293,11 +3661,19 @@
               </w:rPr>
               <w:t xml:space="preserve">$ </w:t>
             </w:r>
-            <w:r>
-              <w:rPr>
-                <w:b/>
-              </w:rPr>
-              <w:t xml:space="preserve">sudo </w:t>
+            <w:proofErr w:type="spellStart"/>
+            <w:r>
+              <w:rPr>
+                <w:b/>
+              </w:rPr>
+              <w:t>sudo</w:t>
+            </w:r>
+            <w:proofErr w:type="spellEnd"/>
+            <w:r>
+              <w:rPr>
+                <w:b/>
+              </w:rPr>
+              <w:t xml:space="preserve"> </w:t>
             </w:r>
             <w:r>
               <w:rPr>
@@ -3305,12 +3681,14 @@
               </w:rPr>
               <w:t xml:space="preserve">pip3 install </w:t>
             </w:r>
+            <w:proofErr w:type="spellStart"/>
             <w:r>
               <w:rPr>
                 <w:b/>
               </w:rPr>
               <w:t>virtualenv</w:t>
             </w:r>
+            <w:proofErr w:type="spellEnd"/>
           </w:p>
           <w:p>
             <w:pPr>
@@ -3341,18 +3719,28 @@
               </w:rPr>
               <w:t xml:space="preserve">$ </w:t>
             </w:r>
-            <w:r>
-              <w:rPr>
-                <w:b/>
-              </w:rPr>
-              <w:t xml:space="preserve">virtualenv -p python3 </w:t>
-            </w:r>
+            <w:proofErr w:type="spellStart"/>
+            <w:r>
+              <w:rPr>
+                <w:b/>
+              </w:rPr>
+              <w:t>virtualenv</w:t>
+            </w:r>
+            <w:proofErr w:type="spellEnd"/>
+            <w:r>
+              <w:rPr>
+                <w:b/>
+              </w:rPr>
+              <w:t xml:space="preserve"> -p python3 </w:t>
+            </w:r>
+            <w:proofErr w:type="spellStart"/>
             <w:r>
               <w:rPr>
                 <w:b/>
               </w:rPr>
               <w:t>venv</w:t>
             </w:r>
+            <w:proofErr w:type="spellEnd"/>
           </w:p>
           <w:p>
             <w:pPr>
@@ -3383,8 +3771,13 @@
       <w:r>
         <w:t xml:space="preserve">Provide the new </w:t>
       </w:r>
-      <w:r>
-        <w:t>virtualname &amp; path which you wanted to create in the above command</w:t>
+      <w:proofErr w:type="spellStart"/>
+      <w:r>
+        <w:t>virtualname</w:t>
+      </w:r>
+      <w:proofErr w:type="spellEnd"/>
+      <w:r>
+        <w:t xml:space="preserve"> &amp; path which you wanted to create in the above command</w:t>
       </w:r>
     </w:p>
     <w:p>
@@ -3436,7 +3829,21 @@
               <w:rPr>
                 <w:b/>
               </w:rPr>
-              <w:t>source venv/bin/activate</w:t>
+              <w:t xml:space="preserve">source </w:t>
+            </w:r>
+            <w:proofErr w:type="spellStart"/>
+            <w:r>
+              <w:rPr>
+                <w:b/>
+              </w:rPr>
+              <w:t>venv</w:t>
+            </w:r>
+            <w:proofErr w:type="spellEnd"/>
+            <w:r>
+              <w:rPr>
+                <w:b/>
+              </w:rPr>
+              <w:t>/bin/activate</w:t>
             </w:r>
           </w:p>
         </w:tc>
@@ -3457,7 +3864,15 @@
         <w:pStyle w:val="ListBullet"/>
       </w:pPr>
       <w:r>
-        <w:t xml:space="preserve">This will open a new session tty, now you are inside the newly created virtual environment. Install all the required </w:t>
+        <w:t xml:space="preserve">This will open a new session </w:t>
+      </w:r>
+      <w:proofErr w:type="spellStart"/>
+      <w:r>
+        <w:t>tty</w:t>
+      </w:r>
+      <w:proofErr w:type="spellEnd"/>
+      <w:r>
+        <w:t xml:space="preserve">, now you are inside the newly created virtual environment. Install all the required </w:t>
       </w:r>
     </w:p>
     <w:p>
@@ -3533,6 +3948,7 @@
               </w:rPr>
               <w:t xml:space="preserve">    $ </w:t>
             </w:r>
+            <w:proofErr w:type="gramStart"/>
             <w:r>
               <w:rPr>
                 <w:b/>
@@ -3551,7 +3967,16 @@
                 <w:i w:val="0"/>
                 <w:highlight w:val="yellow"/>
               </w:rPr>
-              <w:t>## to exit from the virtual environment</w:t>
+              <w:t>#</w:t>
+            </w:r>
+            <w:proofErr w:type="gramEnd"/>
+            <w:r>
+              <w:rPr>
+                <w:b/>
+                <w:i w:val="0"/>
+                <w:highlight w:val="yellow"/>
+              </w:rPr>
+              <w:t># to exit from the virtual environment</w:t>
             </w:r>
           </w:p>
         </w:tc>
@@ -3577,7 +4002,15 @@
         <w:t xml:space="preserve"> all the </w:t>
       </w:r>
       <w:r>
-        <w:t xml:space="preserve">applications in linux </w:t>
+        <w:t xml:space="preserve">applications in </w:t>
+      </w:r>
+      <w:proofErr w:type="spellStart"/>
+      <w:r>
+        <w:t>linux</w:t>
+      </w:r>
+      <w:proofErr w:type="spellEnd"/>
+      <w:r>
+        <w:t xml:space="preserve"> </w:t>
       </w:r>
       <w:r>
         <w:t>communicate internally. Please disable SELINUX.</w:t>
@@ -3628,12 +4061,84 @@
               </w:rPr>
               <w:t xml:space="preserve">$ </w:t>
             </w:r>
-            <w:r>
-              <w:rPr>
-                <w:b/>
-              </w:rPr>
-              <w:t>sudo sed -i --follow-symlinks 's/SELINUX=enforcing/SELINUX=disabled/g' /etc/sysconfig/selinux</w:t>
-            </w:r>
+            <w:proofErr w:type="spellStart"/>
+            <w:r>
+              <w:rPr>
+                <w:b/>
+              </w:rPr>
+              <w:t>sudo</w:t>
+            </w:r>
+            <w:proofErr w:type="spellEnd"/>
+            <w:r>
+              <w:rPr>
+                <w:b/>
+              </w:rPr>
+              <w:t xml:space="preserve"> sed -</w:t>
+            </w:r>
+            <w:proofErr w:type="spellStart"/>
+            <w:r>
+              <w:rPr>
+                <w:b/>
+              </w:rPr>
+              <w:t>i</w:t>
+            </w:r>
+            <w:proofErr w:type="spellEnd"/>
+            <w:r>
+              <w:rPr>
+                <w:b/>
+              </w:rPr>
+              <w:t xml:space="preserve"> --follow-</w:t>
+            </w:r>
+            <w:proofErr w:type="spellStart"/>
+            <w:r>
+              <w:rPr>
+                <w:b/>
+              </w:rPr>
+              <w:t>symlinks</w:t>
+            </w:r>
+            <w:proofErr w:type="spellEnd"/>
+            <w:r>
+              <w:rPr>
+                <w:b/>
+              </w:rPr>
+              <w:t xml:space="preserve"> 's/SELINUX=enforcing/SELINUX=disabled/g' /</w:t>
+            </w:r>
+            <w:proofErr w:type="spellStart"/>
+            <w:r>
+              <w:rPr>
+                <w:b/>
+              </w:rPr>
+              <w:t>etc</w:t>
+            </w:r>
+            <w:proofErr w:type="spellEnd"/>
+            <w:r>
+              <w:rPr>
+                <w:b/>
+              </w:rPr>
+              <w:t>/</w:t>
+            </w:r>
+            <w:proofErr w:type="spellStart"/>
+            <w:r>
+              <w:rPr>
+                <w:b/>
+              </w:rPr>
+              <w:t>sysconfig</w:t>
+            </w:r>
+            <w:proofErr w:type="spellEnd"/>
+            <w:r>
+              <w:rPr>
+                <w:b/>
+              </w:rPr>
+              <w:t>/</w:t>
+            </w:r>
+            <w:proofErr w:type="spellStart"/>
+            <w:r>
+              <w:rPr>
+                <w:b/>
+              </w:rPr>
+              <w:t>selinux</w:t>
+            </w:r>
+            <w:proofErr w:type="spellEnd"/>
           </w:p>
         </w:tc>
       </w:tr>
@@ -3660,19 +4165,62 @@
       <w:r>
         <w:t>Step 1: copy a file from MongoDB/</w:t>
       </w:r>
-      <w:r>
-        <w:t xml:space="preserve">mongodb-org.repo file </w:t>
+      <w:proofErr w:type="spellStart"/>
+      <w:r>
+        <w:t>mongodb-org.repo</w:t>
+      </w:r>
+      <w:proofErr w:type="spellEnd"/>
+      <w:r>
+        <w:t xml:space="preserve"> file </w:t>
       </w:r>
       <w:r>
         <w:t xml:space="preserve">to </w:t>
       </w:r>
+      <w:proofErr w:type="gramStart"/>
       <w:r>
         <w:rPr>
           <w:rFonts w:ascii="Courier New" w:hAnsi="Courier New" w:cs="Courier New"/>
           <w:color w:val="000000"/>
           <w:shd w:val="clear" w:color="auto" w:fill="FFFFFF"/>
         </w:rPr>
-        <w:t>/etc/yum.repos.d/</w:t>
+        <w:t>/</w:t>
+      </w:r>
+      <w:proofErr w:type="spellStart"/>
+      <w:r>
+        <w:rPr>
+          <w:rFonts w:ascii="Courier New" w:hAnsi="Courier New" w:cs="Courier New"/>
+          <w:color w:val="000000"/>
+          <w:shd w:val="clear" w:color="auto" w:fill="FFFFFF"/>
+        </w:rPr>
+        <w:t>etc</w:t>
+      </w:r>
+      <w:proofErr w:type="spellEnd"/>
+      <w:r>
+        <w:rPr>
+          <w:rFonts w:ascii="Courier New" w:hAnsi="Courier New" w:cs="Courier New"/>
+          <w:color w:val="000000"/>
+          <w:shd w:val="clear" w:color="auto" w:fill="FFFFFF"/>
+        </w:rPr>
+        <w:t>/</w:t>
+      </w:r>
+      <w:proofErr w:type="spellStart"/>
+      <w:r>
+        <w:rPr>
+          <w:rFonts w:ascii="Courier New" w:hAnsi="Courier New" w:cs="Courier New"/>
+          <w:color w:val="000000"/>
+          <w:shd w:val="clear" w:color="auto" w:fill="FFFFFF"/>
+        </w:rPr>
+        <w:t>yum.repos.d</w:t>
+      </w:r>
+      <w:proofErr w:type="spellEnd"/>
+      <w:proofErr w:type="gramEnd"/>
+      <w:r>
+        <w:rPr>
+          <w:rFonts w:ascii="Courier New" w:hAnsi="Courier New" w:cs="Courier New"/>
+          <w:color w:val="000000"/>
+          <w:shd w:val="clear" w:color="auto" w:fill="FFFFFF"/>
+        </w:rPr>
+        <w:t>/</w:t>
       </w:r>
       <w:r>
         <w:t xml:space="preserve"> </w:t>
@@ -3724,11 +4272,69 @@
               </w:rPr>
               <w:t xml:space="preserve">$ </w:t>
             </w:r>
-            <w:r>
-              <w:rPr>
-                <w:b/>
-              </w:rPr>
-              <w:t>sudo cp -r /apps/workspace/MongoDB/mongodb-org.repo /etc/yum.repos.d/</w:t>
+            <w:proofErr w:type="spellStart"/>
+            <w:r>
+              <w:rPr>
+                <w:b/>
+              </w:rPr>
+              <w:t>sudo</w:t>
+            </w:r>
+            <w:proofErr w:type="spellEnd"/>
+            <w:r>
+              <w:rPr>
+                <w:b/>
+              </w:rPr>
+              <w:t xml:space="preserve"> cp -r /apps/workspace/MongoDB/</w:t>
+            </w:r>
+            <w:proofErr w:type="spellStart"/>
+            <w:r>
+              <w:rPr>
+                <w:b/>
+              </w:rPr>
+              <w:t>mongodb-org.repo</w:t>
+            </w:r>
+            <w:proofErr w:type="spellEnd"/>
+            <w:r>
+              <w:rPr>
+                <w:b/>
+              </w:rPr>
+              <w:t xml:space="preserve"> </w:t>
+            </w:r>
+            <w:proofErr w:type="gramStart"/>
+            <w:r>
+              <w:rPr>
+                <w:b/>
+              </w:rPr>
+              <w:t>/</w:t>
+            </w:r>
+            <w:proofErr w:type="spellStart"/>
+            <w:r>
+              <w:rPr>
+                <w:b/>
+              </w:rPr>
+              <w:t>etc</w:t>
+            </w:r>
+            <w:proofErr w:type="spellEnd"/>
+            <w:r>
+              <w:rPr>
+                <w:b/>
+              </w:rPr>
+              <w:t>/</w:t>
+            </w:r>
+            <w:proofErr w:type="spellStart"/>
+            <w:r>
+              <w:rPr>
+                <w:b/>
+              </w:rPr>
+              <w:t>yum.repos.d</w:t>
+            </w:r>
+            <w:proofErr w:type="spellEnd"/>
+            <w:proofErr w:type="gramEnd"/>
+            <w:r>
+              <w:rPr>
+                <w:b/>
+              </w:rPr>
+              <w:t>/</w:t>
             </w:r>
           </w:p>
         </w:tc>
@@ -3745,8 +4351,13 @@
       <w:r>
         <w:t xml:space="preserve">and run </w:t>
       </w:r>
-      <w:r>
-        <w:t>mongodb.</w:t>
+      <w:proofErr w:type="spellStart"/>
+      <w:r>
+        <w:t>mongodb</w:t>
+      </w:r>
+      <w:proofErr w:type="spellEnd"/>
+      <w:r>
+        <w:t>.</w:t>
       </w:r>
     </w:p>
     <w:tbl>
@@ -3786,11 +4397,33 @@
               </w:rPr>
               <w:t xml:space="preserve">$ </w:t>
             </w:r>
-            <w:r>
-              <w:rPr>
-                <w:b/>
-              </w:rPr>
-              <w:t>sudo yum install -y mongodb-org</w:t>
+            <w:proofErr w:type="spellStart"/>
+            <w:r>
+              <w:rPr>
+                <w:b/>
+              </w:rPr>
+              <w:t>sudo</w:t>
+            </w:r>
+            <w:proofErr w:type="spellEnd"/>
+            <w:r>
+              <w:rPr>
+                <w:b/>
+              </w:rPr>
+              <w:t xml:space="preserve"> yum install -y </w:t>
+            </w:r>
+            <w:proofErr w:type="spellStart"/>
+            <w:r>
+              <w:rPr>
+                <w:b/>
+              </w:rPr>
+              <w:t>mongodb</w:t>
+            </w:r>
+            <w:proofErr w:type="spellEnd"/>
+            <w:r>
+              <w:rPr>
+                <w:b/>
+              </w:rPr>
+              <w:t>-org</w:t>
             </w:r>
           </w:p>
           <w:p>
@@ -3807,12 +4440,56 @@
               </w:rPr>
               <w:t xml:space="preserve">$ </w:t>
             </w:r>
-            <w:r>
-              <w:rPr>
-                <w:b/>
-              </w:rPr>
-              <w:t>sudo cp -r /apps/workspace/MongoDB/mongod.conf /etc/mongod.conf</w:t>
-            </w:r>
+            <w:proofErr w:type="spellStart"/>
+            <w:r>
+              <w:rPr>
+                <w:b/>
+              </w:rPr>
+              <w:t>sudo</w:t>
+            </w:r>
+            <w:proofErr w:type="spellEnd"/>
+            <w:r>
+              <w:rPr>
+                <w:b/>
+              </w:rPr>
+              <w:t xml:space="preserve"> cp -r /apps/workspace/MongoDB/</w:t>
+            </w:r>
+            <w:proofErr w:type="spellStart"/>
+            <w:r>
+              <w:rPr>
+                <w:b/>
+              </w:rPr>
+              <w:t>mongod.conf</w:t>
+            </w:r>
+            <w:proofErr w:type="spellEnd"/>
+            <w:r>
+              <w:rPr>
+                <w:b/>
+              </w:rPr>
+              <w:t xml:space="preserve"> /</w:t>
+            </w:r>
+            <w:proofErr w:type="spellStart"/>
+            <w:r>
+              <w:rPr>
+                <w:b/>
+              </w:rPr>
+              <w:t>etc</w:t>
+            </w:r>
+            <w:proofErr w:type="spellEnd"/>
+            <w:r>
+              <w:rPr>
+                <w:b/>
+              </w:rPr>
+              <w:t>/</w:t>
+            </w:r>
+            <w:proofErr w:type="spellStart"/>
+            <w:r>
+              <w:rPr>
+                <w:b/>
+              </w:rPr>
+              <w:t>mongod.conf</w:t>
+            </w:r>
+            <w:proofErr w:type="spellEnd"/>
           </w:p>
           <w:p>
             <w:pPr>
@@ -3828,12 +4505,42 @@
               </w:rPr>
               <w:t xml:space="preserve">$ </w:t>
             </w:r>
-            <w:r>
-              <w:rPr>
-                <w:b/>
-              </w:rPr>
-              <w:t>sudo systemctl start mongod</w:t>
-            </w:r>
+            <w:proofErr w:type="spellStart"/>
+            <w:r>
+              <w:rPr>
+                <w:b/>
+              </w:rPr>
+              <w:t>sudo</w:t>
+            </w:r>
+            <w:proofErr w:type="spellEnd"/>
+            <w:r>
+              <w:rPr>
+                <w:b/>
+              </w:rPr>
+              <w:t xml:space="preserve"> </w:t>
+            </w:r>
+            <w:proofErr w:type="spellStart"/>
+            <w:r>
+              <w:rPr>
+                <w:b/>
+              </w:rPr>
+              <w:t>systemctl</w:t>
+            </w:r>
+            <w:proofErr w:type="spellEnd"/>
+            <w:r>
+              <w:rPr>
+                <w:b/>
+              </w:rPr>
+              <w:t xml:space="preserve"> start </w:t>
+            </w:r>
+            <w:proofErr w:type="spellStart"/>
+            <w:r>
+              <w:rPr>
+                <w:b/>
+              </w:rPr>
+              <w:t>mongod</w:t>
+            </w:r>
+            <w:proofErr w:type="spellEnd"/>
           </w:p>
           <w:p>
             <w:pPr>
@@ -3849,12 +4556,42 @@
               </w:rPr>
               <w:t xml:space="preserve">$ </w:t>
             </w:r>
-            <w:r>
-              <w:rPr>
-                <w:b/>
-              </w:rPr>
-              <w:t>sudo systemctl enable mongod</w:t>
-            </w:r>
+            <w:proofErr w:type="spellStart"/>
+            <w:r>
+              <w:rPr>
+                <w:b/>
+              </w:rPr>
+              <w:t>sudo</w:t>
+            </w:r>
+            <w:proofErr w:type="spellEnd"/>
+            <w:r>
+              <w:rPr>
+                <w:b/>
+              </w:rPr>
+              <w:t xml:space="preserve"> </w:t>
+            </w:r>
+            <w:proofErr w:type="spellStart"/>
+            <w:r>
+              <w:rPr>
+                <w:b/>
+              </w:rPr>
+              <w:t>systemctl</w:t>
+            </w:r>
+            <w:proofErr w:type="spellEnd"/>
+            <w:r>
+              <w:rPr>
+                <w:b/>
+              </w:rPr>
+              <w:t xml:space="preserve"> enable </w:t>
+            </w:r>
+            <w:proofErr w:type="spellStart"/>
+            <w:r>
+              <w:rPr>
+                <w:b/>
+              </w:rPr>
+              <w:t>mongod</w:t>
+            </w:r>
+            <w:proofErr w:type="spellEnd"/>
           </w:p>
           <w:p>
             <w:pPr>
@@ -3870,11 +4607,19 @@
               </w:rPr>
               <w:t xml:space="preserve">$ </w:t>
             </w:r>
-            <w:r>
-              <w:rPr>
-                <w:b/>
-              </w:rPr>
-              <w:t>mongorestore /apps/workspace/MongoDB/data/</w:t>
+            <w:proofErr w:type="spellStart"/>
+            <w:r>
+              <w:rPr>
+                <w:b/>
+              </w:rPr>
+              <w:t>mongorestore</w:t>
+            </w:r>
+            <w:proofErr w:type="spellEnd"/>
+            <w:r>
+              <w:rPr>
+                <w:b/>
+              </w:rPr>
+              <w:t xml:space="preserve"> /apps/workspace/MongoDB/data/</w:t>
             </w:r>
           </w:p>
         </w:tc>
@@ -3884,8 +4629,13 @@
       <w:pPr>
         <w:pStyle w:val="Heading2"/>
       </w:pPr>
-      <w:r>
-        <w:t>Uwsgi configuration</w:t>
+      <w:proofErr w:type="spellStart"/>
+      <w:r>
+        <w:t>Uwsgi</w:t>
+      </w:r>
+      <w:proofErr w:type="spellEnd"/>
+      <w:r>
+        <w:t xml:space="preserve"> configuration</w:t>
       </w:r>
       <w:r>
         <w:t>:</w:t>
@@ -3929,11 +4679,68 @@
               </w:rPr>
               <w:t xml:space="preserve">    $ </w:t>
             </w:r>
-            <w:r>
-              <w:rPr>
-                <w:b/>
-              </w:rPr>
-              <w:t>sudo cp /apps/workspace/Uwsgi/uwsgi.service /etc/system</w:t>
+            <w:proofErr w:type="spellStart"/>
+            <w:r>
+              <w:rPr>
+                <w:b/>
+              </w:rPr>
+              <w:t>sudo</w:t>
+            </w:r>
+            <w:proofErr w:type="spellEnd"/>
+            <w:r>
+              <w:rPr>
+                <w:b/>
+              </w:rPr>
+              <w:t xml:space="preserve"> cp /apps/workspace/</w:t>
+            </w:r>
+            <w:proofErr w:type="spellStart"/>
+            <w:r>
+              <w:rPr>
+                <w:b/>
+              </w:rPr>
+              <w:t>Uwsgi</w:t>
+            </w:r>
+            <w:proofErr w:type="spellEnd"/>
+            <w:r>
+              <w:rPr>
+                <w:b/>
+              </w:rPr>
+              <w:t>/</w:t>
+            </w:r>
+            <w:proofErr w:type="spellStart"/>
+            <w:r>
+              <w:rPr>
+                <w:b/>
+              </w:rPr>
+              <w:t>uwsgi.service</w:t>
+            </w:r>
+            <w:proofErr w:type="spellEnd"/>
+            <w:r>
+              <w:rPr>
+                <w:b/>
+              </w:rPr>
+              <w:t xml:space="preserve"> /</w:t>
+            </w:r>
+            <w:proofErr w:type="spellStart"/>
+            <w:r>
+              <w:rPr>
+                <w:b/>
+              </w:rPr>
+              <w:t>etc</w:t>
+            </w:r>
+            <w:proofErr w:type="spellEnd"/>
+            <w:r>
+              <w:rPr>
+                <w:b/>
+              </w:rPr>
+              <w:t>/</w:t>
+            </w:r>
+            <w:proofErr w:type="spellStart"/>
+            <w:r>
+              <w:rPr>
+                <w:b/>
+              </w:rPr>
+              <w:t>system</w:t>
             </w:r>
             <w:r>
               <w:rPr>
@@ -3941,6 +4748,7 @@
               </w:rPr>
               <w:t>d</w:t>
             </w:r>
+            <w:proofErr w:type="spellEnd"/>
             <w:r>
               <w:rPr>
                 <w:b/>
@@ -3974,12 +4782,44 @@
               </w:rPr>
               <w:t xml:space="preserve">$ </w:t>
             </w:r>
-            <w:r>
-              <w:rPr>
-                <w:b/>
-              </w:rPr>
-              <w:t>sudo systemctl start uwsgi.service</w:t>
-            </w:r>
+            <w:proofErr w:type="spellStart"/>
+            <w:r>
+              <w:rPr>
+                <w:b/>
+              </w:rPr>
+              <w:t>sudo</w:t>
+            </w:r>
+            <w:proofErr w:type="spellEnd"/>
+            <w:r>
+              <w:rPr>
+                <w:b/>
+              </w:rPr>
+              <w:t xml:space="preserve"> </w:t>
+            </w:r>
+            <w:proofErr w:type="spellStart"/>
+            <w:r>
+              <w:rPr>
+                <w:b/>
+              </w:rPr>
+              <w:t>systemctl</w:t>
+            </w:r>
+            <w:proofErr w:type="spellEnd"/>
+            <w:r>
+              <w:rPr>
+                <w:b/>
+              </w:rPr>
+              <w:t xml:space="preserve"> start </w:t>
+            </w:r>
+            <w:proofErr w:type="spellStart"/>
+            <w:proofErr w:type="gramStart"/>
+            <w:r>
+              <w:rPr>
+                <w:b/>
+              </w:rPr>
+              <w:t>uwsgi.service</w:t>
+            </w:r>
+            <w:proofErr w:type="spellEnd"/>
+            <w:proofErr w:type="gramEnd"/>
           </w:p>
           <w:p>
             <w:pPr>
@@ -3995,12 +4835,44 @@
               </w:rPr>
               <w:t xml:space="preserve">    $ </w:t>
             </w:r>
-            <w:r>
-              <w:rPr>
-                <w:b/>
-              </w:rPr>
-              <w:t>sudo systemctl enable uwsgi.service</w:t>
-            </w:r>
+            <w:proofErr w:type="spellStart"/>
+            <w:r>
+              <w:rPr>
+                <w:b/>
+              </w:rPr>
+              <w:t>sudo</w:t>
+            </w:r>
+            <w:proofErr w:type="spellEnd"/>
+            <w:r>
+              <w:rPr>
+                <w:b/>
+              </w:rPr>
+              <w:t xml:space="preserve"> </w:t>
+            </w:r>
+            <w:proofErr w:type="spellStart"/>
+            <w:r>
+              <w:rPr>
+                <w:b/>
+              </w:rPr>
+              <w:t>systemctl</w:t>
+            </w:r>
+            <w:proofErr w:type="spellEnd"/>
+            <w:r>
+              <w:rPr>
+                <w:b/>
+              </w:rPr>
+              <w:t xml:space="preserve"> enable </w:t>
+            </w:r>
+            <w:proofErr w:type="spellStart"/>
+            <w:proofErr w:type="gramStart"/>
+            <w:r>
+              <w:rPr>
+                <w:b/>
+              </w:rPr>
+              <w:t>uwsgi.service</w:t>
+            </w:r>
+            <w:proofErr w:type="spellEnd"/>
+            <w:proofErr w:type="gramEnd"/>
           </w:p>
         </w:tc>
       </w:tr>
@@ -4060,11 +4932,33 @@
               </w:rPr>
               <w:t xml:space="preserve">    $ </w:t>
             </w:r>
-            <w:r>
-              <w:rPr>
-                <w:b/>
-              </w:rPr>
-              <w:t>sudo yum install nginx -y</w:t>
+            <w:proofErr w:type="spellStart"/>
+            <w:r>
+              <w:rPr>
+                <w:b/>
+              </w:rPr>
+              <w:t>sudo</w:t>
+            </w:r>
+            <w:proofErr w:type="spellEnd"/>
+            <w:r>
+              <w:rPr>
+                <w:b/>
+              </w:rPr>
+              <w:t xml:space="preserve"> yum install </w:t>
+            </w:r>
+            <w:proofErr w:type="spellStart"/>
+            <w:r>
+              <w:rPr>
+                <w:b/>
+              </w:rPr>
+              <w:t>nginx</w:t>
+            </w:r>
+            <w:proofErr w:type="spellEnd"/>
+            <w:r>
+              <w:rPr>
+                <w:b/>
+              </w:rPr>
+              <w:t xml:space="preserve"> -y</w:t>
             </w:r>
           </w:p>
           <w:p>
@@ -4087,12 +4981,42 @@
               </w:rPr>
               <w:t xml:space="preserve">$ </w:t>
             </w:r>
-            <w:r>
-              <w:rPr>
-                <w:b/>
-              </w:rPr>
-              <w:t>sudo cp -r /apps/workspace/nginx /etc</w:t>
-            </w:r>
+            <w:proofErr w:type="spellStart"/>
+            <w:r>
+              <w:rPr>
+                <w:b/>
+              </w:rPr>
+              <w:t>sudo</w:t>
+            </w:r>
+            <w:proofErr w:type="spellEnd"/>
+            <w:r>
+              <w:rPr>
+                <w:b/>
+              </w:rPr>
+              <w:t xml:space="preserve"> cp -r /apps/workspace/</w:t>
+            </w:r>
+            <w:proofErr w:type="spellStart"/>
+            <w:r>
+              <w:rPr>
+                <w:b/>
+              </w:rPr>
+              <w:t>nginx</w:t>
+            </w:r>
+            <w:proofErr w:type="spellEnd"/>
+            <w:r>
+              <w:rPr>
+                <w:b/>
+              </w:rPr>
+              <w:t xml:space="preserve"> /</w:t>
+            </w:r>
+            <w:proofErr w:type="spellStart"/>
+            <w:r>
+              <w:rPr>
+                <w:b/>
+              </w:rPr>
+              <w:t>etc</w:t>
+            </w:r>
+            <w:proofErr w:type="spellEnd"/>
           </w:p>
           <w:p>
             <w:pPr>
@@ -4114,12 +5038,44 @@
               </w:rPr>
               <w:t xml:space="preserve">$ </w:t>
             </w:r>
-            <w:r>
-              <w:rPr>
-                <w:b/>
-              </w:rPr>
-              <w:t>sudo systemctl start nginx.service</w:t>
-            </w:r>
+            <w:proofErr w:type="spellStart"/>
+            <w:r>
+              <w:rPr>
+                <w:b/>
+              </w:rPr>
+              <w:t>sudo</w:t>
+            </w:r>
+            <w:proofErr w:type="spellEnd"/>
+            <w:r>
+              <w:rPr>
+                <w:b/>
+              </w:rPr>
+              <w:t xml:space="preserve"> </w:t>
+            </w:r>
+            <w:proofErr w:type="spellStart"/>
+            <w:r>
+              <w:rPr>
+                <w:b/>
+              </w:rPr>
+              <w:t>systemctl</w:t>
+            </w:r>
+            <w:proofErr w:type="spellEnd"/>
+            <w:r>
+              <w:rPr>
+                <w:b/>
+              </w:rPr>
+              <w:t xml:space="preserve"> start </w:t>
+            </w:r>
+            <w:proofErr w:type="spellStart"/>
+            <w:proofErr w:type="gramStart"/>
+            <w:r>
+              <w:rPr>
+                <w:b/>
+              </w:rPr>
+              <w:t>nginx.service</w:t>
+            </w:r>
+            <w:proofErr w:type="spellEnd"/>
+            <w:proofErr w:type="gramEnd"/>
           </w:p>
           <w:p>
             <w:pPr>
@@ -4135,12 +5091,44 @@
               </w:rPr>
               <w:t xml:space="preserve">    $ </w:t>
             </w:r>
-            <w:r>
-              <w:rPr>
-                <w:b/>
-              </w:rPr>
-              <w:t>sudo systemctl enable nginx.service</w:t>
-            </w:r>
+            <w:proofErr w:type="spellStart"/>
+            <w:r>
+              <w:rPr>
+                <w:b/>
+              </w:rPr>
+              <w:t>sudo</w:t>
+            </w:r>
+            <w:proofErr w:type="spellEnd"/>
+            <w:r>
+              <w:rPr>
+                <w:b/>
+              </w:rPr>
+              <w:t xml:space="preserve"> </w:t>
+            </w:r>
+            <w:proofErr w:type="spellStart"/>
+            <w:r>
+              <w:rPr>
+                <w:b/>
+              </w:rPr>
+              <w:t>systemctl</w:t>
+            </w:r>
+            <w:proofErr w:type="spellEnd"/>
+            <w:r>
+              <w:rPr>
+                <w:b/>
+              </w:rPr>
+              <w:t xml:space="preserve"> enable </w:t>
+            </w:r>
+            <w:proofErr w:type="spellStart"/>
+            <w:proofErr w:type="gramStart"/>
+            <w:r>
+              <w:rPr>
+                <w:b/>
+              </w:rPr>
+              <w:t>nginx.service</w:t>
+            </w:r>
+            <w:proofErr w:type="spellEnd"/>
+            <w:proofErr w:type="gramEnd"/>
           </w:p>
         </w:tc>
       </w:tr>
@@ -4170,15 +5158,33 @@
           <w:numId w:val="29"/>
         </w:numPr>
       </w:pPr>
-      <w:r>
-        <w:t>sudo systemctl stop/start</w:t>
+      <w:proofErr w:type="spellStart"/>
+      <w:r>
+        <w:t>sudo</w:t>
+      </w:r>
+      <w:proofErr w:type="spellEnd"/>
+      <w:r>
+        <w:t xml:space="preserve"> </w:t>
+      </w:r>
+      <w:proofErr w:type="spellStart"/>
+      <w:r>
+        <w:t>systemctl</w:t>
+      </w:r>
+      <w:proofErr w:type="spellEnd"/>
+      <w:r>
+        <w:t xml:space="preserve"> stop/start</w:t>
       </w:r>
       <w:r>
         <w:t>/restart</w:t>
       </w:r>
       <w:r>
-        <w:t xml:space="preserve"> uwsgi</w:t>
-      </w:r>
+        <w:t xml:space="preserve"> </w:t>
+      </w:r>
+      <w:proofErr w:type="spellStart"/>
+      <w:r>
+        <w:t>uwsgi</w:t>
+      </w:r>
+      <w:proofErr w:type="spellEnd"/>
     </w:p>
     <w:p>
       <w:pPr>
@@ -4188,15 +5194,33 @@
           <w:numId w:val="29"/>
         </w:numPr>
       </w:pPr>
-      <w:r>
-        <w:t>sudo systemctl stop/start</w:t>
+      <w:proofErr w:type="spellStart"/>
+      <w:r>
+        <w:t>sudo</w:t>
+      </w:r>
+      <w:proofErr w:type="spellEnd"/>
+      <w:r>
+        <w:t xml:space="preserve"> </w:t>
+      </w:r>
+      <w:proofErr w:type="spellStart"/>
+      <w:r>
+        <w:t>systemctl</w:t>
+      </w:r>
+      <w:proofErr w:type="spellEnd"/>
+      <w:r>
+        <w:t xml:space="preserve"> stop/start</w:t>
       </w:r>
       <w:r>
         <w:t>/restart</w:t>
       </w:r>
       <w:r>
-        <w:t xml:space="preserve"> nginx</w:t>
-      </w:r>
+        <w:t xml:space="preserve"> </w:t>
+      </w:r>
+      <w:proofErr w:type="spellStart"/>
+      <w:r>
+        <w:t>nginx</w:t>
+      </w:r>
+      <w:proofErr w:type="spellEnd"/>
     </w:p>
     <w:p>
       <w:pPr>
@@ -4206,8 +5230,21 @@
           <w:numId w:val="29"/>
         </w:numPr>
       </w:pPr>
-      <w:r>
-        <w:t>sudo systemctl stop/start</w:t>
+      <w:proofErr w:type="spellStart"/>
+      <w:r>
+        <w:t>sudo</w:t>
+      </w:r>
+      <w:proofErr w:type="spellEnd"/>
+      <w:r>
+        <w:t xml:space="preserve"> </w:t>
+      </w:r>
+      <w:proofErr w:type="spellStart"/>
+      <w:r>
+        <w:t>systemctl</w:t>
+      </w:r>
+      <w:proofErr w:type="spellEnd"/>
+      <w:r>
+        <w:t xml:space="preserve"> stop/start</w:t>
       </w:r>
       <w:r>
         <w:t>/restart</w:t>
@@ -4215,9 +5252,11 @@
       <w:r>
         <w:t xml:space="preserve"> </w:t>
       </w:r>
+      <w:proofErr w:type="spellStart"/>
       <w:r>
         <w:t>mongod</w:t>
       </w:r>
+      <w:proofErr w:type="spellEnd"/>
     </w:p>
     <w:p>
       <w:r>
@@ -4232,15 +5271,27 @@
           <w:numId w:val="29"/>
         </w:numPr>
       </w:pPr>
-      <w:r>
-        <w:t xml:space="preserve">sudo systemctl </w:t>
-      </w:r>
-      <w:r>
-        <w:t>status</w:t>
-      </w:r>
-      <w:r>
-        <w:t xml:space="preserve"> uwsgi</w:t>
-      </w:r>
+      <w:proofErr w:type="spellStart"/>
+      <w:r>
+        <w:t>sudo</w:t>
+      </w:r>
+      <w:proofErr w:type="spellEnd"/>
+      <w:r>
+        <w:t xml:space="preserve"> </w:t>
+      </w:r>
+      <w:proofErr w:type="spellStart"/>
+      <w:r>
+        <w:t>systemctl</w:t>
+      </w:r>
+      <w:proofErr w:type="spellEnd"/>
+      <w:r>
+        <w:t xml:space="preserve"> status </w:t>
+      </w:r>
+      <w:proofErr w:type="spellStart"/>
+      <w:r>
+        <w:t>uwsgi</w:t>
+      </w:r>
+      <w:proofErr w:type="spellEnd"/>
       <w:r>
         <w:t xml:space="preserve">    ## to check backend service is active or not</w:t>
       </w:r>
@@ -4253,17 +5304,34 @@
           <w:numId w:val="29"/>
         </w:numPr>
       </w:pPr>
-      <w:r>
-        <w:t xml:space="preserve">sudo systemctl </w:t>
-      </w:r>
-      <w:r>
-        <w:t>status</w:t>
-      </w:r>
+      <w:proofErr w:type="spellStart"/>
+      <w:r>
+        <w:t>sudo</w:t>
+      </w:r>
+      <w:proofErr w:type="spellEnd"/>
       <w:r>
         <w:t xml:space="preserve"> </w:t>
       </w:r>
-      <w:r>
-        <w:t>nginx  ## to check portal is active or not</w:t>
+      <w:proofErr w:type="spellStart"/>
+      <w:r>
+        <w:t>systemctl</w:t>
+      </w:r>
+      <w:proofErr w:type="spellEnd"/>
+      <w:r>
+        <w:t xml:space="preserve"> status </w:t>
+      </w:r>
+      <w:proofErr w:type="spellStart"/>
+      <w:proofErr w:type="gramStart"/>
+      <w:r>
+        <w:t>nginx</w:t>
+      </w:r>
+      <w:proofErr w:type="spellEnd"/>
+      <w:r>
+        <w:t xml:space="preserve">  #</w:t>
+      </w:r>
+      <w:proofErr w:type="gramEnd"/>
+      <w:r>
+        <w:t># to check portal is active or not</w:t>
       </w:r>
     </w:p>
     <w:p>
@@ -4274,31 +5342,97 @@
           <w:numId w:val="29"/>
         </w:numPr>
       </w:pPr>
-      <w:r>
-        <w:t>sudo systemctl s</w:t>
-      </w:r>
-      <w:r>
-        <w:t>tatus</w:t>
-      </w:r>
+      <w:proofErr w:type="spellStart"/>
+      <w:r>
+        <w:t>sudo</w:t>
+      </w:r>
+      <w:proofErr w:type="spellEnd"/>
       <w:r>
         <w:t xml:space="preserve"> </w:t>
       </w:r>
-      <w:r>
-        <w:t>mongod  ## to check database is active or not</w:t>
+      <w:proofErr w:type="spellStart"/>
+      <w:r>
+        <w:t>systemctl</w:t>
+      </w:r>
+      <w:proofErr w:type="spellEnd"/>
+      <w:r>
+        <w:t xml:space="preserve"> status </w:t>
+      </w:r>
+      <w:proofErr w:type="spellStart"/>
+      <w:proofErr w:type="gramStart"/>
+      <w:r>
+        <w:t>mongod</w:t>
+      </w:r>
+      <w:proofErr w:type="spellEnd"/>
+      <w:r>
+        <w:t xml:space="preserve">  #</w:t>
+      </w:r>
+      <w:proofErr w:type="gramEnd"/>
+      <w:r>
+        <w:t># to check database is active or not</w:t>
       </w:r>
     </w:p>
     <w:p>
       <w:pPr>
         <w:pStyle w:val="Heading2"/>
       </w:pPr>
+      <w:bookmarkStart w:id="2" w:name="_Hlk27215831"/>
       <w:r>
         <w:t>Troubleshooting</w:t>
       </w:r>
+      <w:bookmarkEnd w:id="2"/>
       <w:r>
         <w:t>:</w:t>
       </w:r>
     </w:p>
-    <w:p/>
+    <w:p>
+      <w:r>
+        <w:t xml:space="preserve">Portal </w:t>
+      </w:r>
+      <w:proofErr w:type="gramStart"/>
+      <w:r>
+        <w:t>URL :</w:t>
+      </w:r>
+      <w:proofErr w:type="gramEnd"/>
+      <w:r>
+        <w:t xml:space="preserve"> </w:t>
+      </w:r>
+      <w:hyperlink w:history="1">
+        <w:r>
+          <w:rPr>
+            <w:rStyle w:val="Hyperlink"/>
+          </w:rPr>
+          <w:t>https://&lt;Hostname</w:t>
+        </w:r>
+      </w:hyperlink>
+      <w:r>
+        <w:t>&gt;</w:t>
+      </w:r>
+    </w:p>
+    <w:p>
+      <w:r>
+        <w:t xml:space="preserve">Backend </w:t>
+      </w:r>
+      <w:proofErr w:type="gramStart"/>
+      <w:r>
+        <w:t>API :</w:t>
+      </w:r>
+      <w:proofErr w:type="gramEnd"/>
+      <w:r>
+        <w:t xml:space="preserve"> </w:t>
+      </w:r>
+      <w:hyperlink w:history="1">
+        <w:r>
+          <w:rPr>
+            <w:rStyle w:val="Hyperlink"/>
+          </w:rPr>
+          <w:t>https://&lt;Hostname&gt;/backend</w:t>
+        </w:r>
+      </w:hyperlink>
+      <w:r>
+        <w:t xml:space="preserve">   ## only for debugging</w:t>
+      </w:r>
+    </w:p>
     <w:p>
       <w:r>
         <w:t xml:space="preserve">For troubleshooting, you can access the logs in below </w:t>
@@ -4318,11 +5452,19 @@
           <w:sz w:val="20"/>
         </w:rPr>
       </w:pPr>
+      <w:proofErr w:type="spellStart"/>
       <w:r>
         <w:rPr>
           <w:sz w:val="20"/>
         </w:rPr>
-        <w:t>Uwsgi logs @ /apps/</w:t>
+        <w:t>Uwsgi</w:t>
+      </w:r>
+      <w:proofErr w:type="spellEnd"/>
+      <w:r>
+        <w:rPr>
+          <w:sz w:val="20"/>
+        </w:rPr>
+        <w:t xml:space="preserve"> logs @ /apps/</w:t>
       </w:r>
       <w:r>
         <w:rPr>
@@ -4358,11 +5500,442 @@
         <w:rPr>
           <w:sz w:val="20"/>
         </w:rPr>
-        <w:t xml:space="preserve">Nginx logs @  /var/log/nginx </w:t>
+        <w:t xml:space="preserve">Nginx logs </w:t>
+      </w:r>
+      <w:proofErr w:type="gramStart"/>
+      <w:r>
+        <w:rPr>
+          <w:sz w:val="20"/>
+        </w:rPr>
+        <w:t>@  /</w:t>
+      </w:r>
+      <w:proofErr w:type="gramEnd"/>
+      <w:r>
+        <w:rPr>
+          <w:sz w:val="20"/>
+        </w:rPr>
+        <w:t>var/log/</w:t>
+      </w:r>
+      <w:proofErr w:type="spellStart"/>
+      <w:r>
+        <w:rPr>
+          <w:sz w:val="20"/>
+        </w:rPr>
+        <w:t>nginx</w:t>
+      </w:r>
+      <w:proofErr w:type="spellEnd"/>
+      <w:r>
+        <w:rPr>
+          <w:sz w:val="20"/>
+        </w:rPr>
+        <w:t xml:space="preserve"> </w:t>
+      </w:r>
+      <w:bookmarkStart w:id="3" w:name="_GoBack"/>
+      <w:bookmarkEnd w:id="3"/>
+    </w:p>
+    <w:p>
+      <w:pPr>
+        <w:rPr>
+          <w:b/>
+          <w:bCs/>
+          <w:color w:val="2E74B5" w:themeColor="accent1" w:themeShade="BF"/>
+          <w:sz w:val="24"/>
+          <w:szCs w:val="24"/>
+        </w:rPr>
+      </w:pPr>
+      <w:r>
+        <w:rPr>
+          <w:b/>
+          <w:bCs/>
+          <w:color w:val="2E74B5" w:themeColor="accent1" w:themeShade="BF"/>
+          <w:sz w:val="24"/>
+          <w:szCs w:val="24"/>
+        </w:rPr>
+        <w:t>Changing Admin Password</w:t>
+      </w:r>
+      <w:r>
+        <w:rPr>
+          <w:b/>
+          <w:bCs/>
+          <w:color w:val="2E74B5" w:themeColor="accent1" w:themeShade="BF"/>
+          <w:sz w:val="24"/>
+          <w:szCs w:val="24"/>
+        </w:rPr>
+        <w:t>:</w:t>
+      </w:r>
+    </w:p>
+    <w:p>
+      <w:pPr>
+        <w:rPr>
+          <w:sz w:val="20"/>
+        </w:rPr>
+      </w:pPr>
+      <w:r>
+        <w:rPr>
+          <w:sz w:val="20"/>
+        </w:rPr>
+        <w:t xml:space="preserve">Step 1: call below </w:t>
+      </w:r>
+      <w:proofErr w:type="spellStart"/>
+      <w:r>
+        <w:rPr>
+          <w:sz w:val="20"/>
+        </w:rPr>
+        <w:t>url</w:t>
+      </w:r>
+      <w:proofErr w:type="spellEnd"/>
+      <w:r>
+        <w:rPr>
+          <w:sz w:val="20"/>
+        </w:rPr>
+        <w:t xml:space="preserve"> in any browser with admin current password and new password which you want to change.</w:t>
+      </w:r>
+    </w:p>
+    <w:p>
+      <w:pPr>
+        <w:rPr>
+          <w:sz w:val="20"/>
+        </w:rPr>
+      </w:pPr>
+      <w:proofErr w:type="gramStart"/>
+      <w:r>
+        <w:rPr>
+          <w:sz w:val="20"/>
+        </w:rPr>
+        <w:t>Format :</w:t>
+      </w:r>
+      <w:proofErr w:type="gramEnd"/>
+      <w:r>
+        <w:rPr>
+          <w:sz w:val="20"/>
+        </w:rPr>
+        <w:t xml:space="preserve"> </w:t>
+      </w:r>
+    </w:p>
+    <w:p>
+      <w:pPr>
+        <w:rPr>
+          <w:sz w:val="20"/>
+        </w:rPr>
+      </w:pPr>
+      <w:r>
+        <w:rPr>
+          <w:sz w:val="20"/>
+        </w:rPr>
+        <w:t>https://</w:t>
+      </w:r>
+      <w:r>
+        <w:rPr>
+          <w:sz w:val="20"/>
+          <w:highlight w:val="yellow"/>
+        </w:rPr>
+        <w:t>&lt;HostName&gt;</w:t>
+      </w:r>
+      <w:r>
+        <w:rPr>
+          <w:sz w:val="20"/>
+          <w:highlight w:val="yellow"/>
+        </w:rPr>
+        <w:t>/</w:t>
+      </w:r>
+      <w:r>
+        <w:rPr>
+          <w:sz w:val="20"/>
+        </w:rPr>
+        <w:t>backend/changePassword?currentpassword=</w:t>
+      </w:r>
+      <w:r>
+        <w:rPr>
+          <w:sz w:val="20"/>
+          <w:highlight w:val="yellow"/>
+        </w:rPr>
+        <w:t>&lt;current_password&gt;</w:t>
+      </w:r>
+      <w:r>
+        <w:rPr>
+          <w:sz w:val="20"/>
+        </w:rPr>
+        <w:t>&amp;newpassword=</w:t>
+      </w:r>
+      <w:r>
+        <w:rPr>
+          <w:color w:val="FF0000"/>
+          <w:sz w:val="20"/>
+        </w:rPr>
+        <w:t>&lt;new_password&gt;</w:t>
+      </w:r>
+    </w:p>
+    <w:p>
+      <w:pPr>
+        <w:rPr>
+          <w:sz w:val="20"/>
+        </w:rPr>
+      </w:pPr>
+      <w:proofErr w:type="spellStart"/>
+      <w:proofErr w:type="gramStart"/>
+      <w:r>
+        <w:rPr>
+          <w:sz w:val="20"/>
+        </w:rPr>
+        <w:t>Eg</w:t>
+      </w:r>
+      <w:proofErr w:type="spellEnd"/>
+      <w:r>
+        <w:rPr>
+          <w:sz w:val="20"/>
+        </w:rPr>
+        <w:t xml:space="preserve"> :</w:t>
+      </w:r>
+      <w:proofErr w:type="gramEnd"/>
+    </w:p>
+    <w:p>
+      <w:pPr>
+        <w:rPr>
+          <w:color w:val="FF0000"/>
+          <w:sz w:val="20"/>
+        </w:rPr>
+      </w:pPr>
+      <w:r>
+        <w:rPr>
+          <w:sz w:val="20"/>
+        </w:rPr>
+        <w:t>https://</w:t>
+      </w:r>
+      <w:r>
+        <w:rPr>
+          <w:sz w:val="20"/>
+          <w:highlight w:val="yellow"/>
+        </w:rPr>
+        <w:t>resilience.vmasc.odu.edu</w:t>
+      </w:r>
+      <w:r>
+        <w:rPr>
+          <w:sz w:val="20"/>
+        </w:rPr>
+        <w:t>/backend/changePassword?currentpassword=</w:t>
+      </w:r>
+      <w:r>
+        <w:rPr>
+          <w:sz w:val="20"/>
+          <w:highlight w:val="yellow"/>
+        </w:rPr>
+        <w:t>admin</w:t>
+      </w:r>
+      <w:r>
+        <w:rPr>
+          <w:sz w:val="20"/>
+        </w:rPr>
+        <w:t>&amp;newpassword=</w:t>
+      </w:r>
+      <w:r>
+        <w:rPr>
+          <w:color w:val="FF0000"/>
+          <w:sz w:val="20"/>
+        </w:rPr>
+        <w:t>new</w:t>
+      </w:r>
+    </w:p>
+    <w:p>
+      <w:pPr>
+        <w:rPr>
+          <w:sz w:val="20"/>
+        </w:rPr>
+      </w:pPr>
+      <w:r>
+        <w:rPr>
+          <w:sz w:val="20"/>
+        </w:rPr>
+        <w:lastRenderedPageBreak/>
+        <w:t xml:space="preserve">Step 2: </w:t>
+      </w:r>
+      <w:r>
+        <w:rPr>
+          <w:sz w:val="20"/>
+        </w:rPr>
+        <w:t xml:space="preserve">If current admin password is correct, then </w:t>
+      </w:r>
+      <w:r>
+        <w:rPr>
+          <w:sz w:val="20"/>
+        </w:rPr>
+        <w:t>existing admin</w:t>
+      </w:r>
+      <w:r>
+        <w:rPr>
+          <w:sz w:val="20"/>
+        </w:rPr>
+        <w:t xml:space="preserve"> password will be </w:t>
+      </w:r>
+      <w:r>
+        <w:rPr>
+          <w:sz w:val="20"/>
+        </w:rPr>
+        <w:t>replaced by new password.</w:t>
+      </w:r>
+    </w:p>
+    <w:p>
+      <w:pPr>
+        <w:rPr>
+          <w:sz w:val="20"/>
+        </w:rPr>
+      </w:pPr>
+      <w:r>
+        <w:rPr>
+          <w:noProof/>
+        </w:rPr>
+        <w:drawing>
+          <wp:inline distT="0" distB="0" distL="0" distR="0" wp14:anchorId="1DEEF44E" wp14:editId="4A9A7795">
+            <wp:extent cx="5943600" cy="848995"/>
+            <wp:effectExtent l="0" t="0" r="0" b="8255"/>
+            <wp:docPr id="1" name="Picture 1"/>
+            <wp:cNvGraphicFramePr>
+              <a:graphicFrameLocks xmlns:a="http://schemas.openxmlformats.org/drawingml/2006/main" noChangeAspect="1"/>
+            </wp:cNvGraphicFramePr>
+            <a:graphic xmlns:a="http://schemas.openxmlformats.org/drawingml/2006/main">
+              <a:graphicData uri="http://schemas.openxmlformats.org/drawingml/2006/picture">
+                <pic:pic xmlns:pic="http://schemas.openxmlformats.org/drawingml/2006/picture">
+                  <pic:nvPicPr>
+                    <pic:cNvPr id="1" name=""/>
+                    <pic:cNvPicPr/>
+                  </pic:nvPicPr>
+                  <pic:blipFill>
+                    <a:blip r:embed="rId8"/>
+                    <a:stretch>
+                      <a:fillRect/>
+                    </a:stretch>
+                  </pic:blipFill>
+                  <pic:spPr>
+                    <a:xfrm>
+                      <a:off x="0" y="0"/>
+                      <a:ext cx="5943600" cy="848995"/>
+                    </a:xfrm>
+                    <a:prstGeom prst="rect">
+                      <a:avLst/>
+                    </a:prstGeom>
+                  </pic:spPr>
+                </pic:pic>
+              </a:graphicData>
+            </a:graphic>
+          </wp:inline>
+        </w:drawing>
+      </w:r>
+    </w:p>
+    <w:p>
+      <w:pPr>
+        <w:rPr>
+          <w:sz w:val="20"/>
+        </w:rPr>
+      </w:pPr>
+      <w:r>
+        <w:rPr>
+          <w:sz w:val="20"/>
+        </w:rPr>
+        <w:t xml:space="preserve">Step 3: If current admin password is wrong, then password </w:t>
+      </w:r>
+      <w:proofErr w:type="spellStart"/>
+      <w:r>
+        <w:rPr>
+          <w:sz w:val="20"/>
+        </w:rPr>
+        <w:t>updation</w:t>
+      </w:r>
+      <w:proofErr w:type="spellEnd"/>
+      <w:r>
+        <w:rPr>
+          <w:sz w:val="20"/>
+        </w:rPr>
+        <w:t xml:space="preserve"> </w:t>
+      </w:r>
+      <w:r>
+        <w:rPr>
+          <w:sz w:val="20"/>
+        </w:rPr>
+        <w:t>will fail</w:t>
+      </w:r>
+      <w:r>
+        <w:rPr>
+          <w:sz w:val="20"/>
+        </w:rPr>
+        <w:t>.</w:t>
+      </w:r>
+    </w:p>
+    <w:p>
+      <w:pPr>
+        <w:rPr>
+          <w:sz w:val="20"/>
+        </w:rPr>
+      </w:pPr>
+      <w:r>
+        <w:rPr>
+          <w:noProof/>
+        </w:rPr>
+        <w:drawing>
+          <wp:inline distT="0" distB="0" distL="0" distR="0" wp14:anchorId="125CFA2B" wp14:editId="78EF497E">
+            <wp:extent cx="5943600" cy="1118870"/>
+            <wp:effectExtent l="0" t="0" r="0" b="5080"/>
+            <wp:docPr id="2" name="Picture 2"/>
+            <wp:cNvGraphicFramePr>
+              <a:graphicFrameLocks xmlns:a="http://schemas.openxmlformats.org/drawingml/2006/main" noChangeAspect="1"/>
+            </wp:cNvGraphicFramePr>
+            <a:graphic xmlns:a="http://schemas.openxmlformats.org/drawingml/2006/main">
+              <a:graphicData uri="http://schemas.openxmlformats.org/drawingml/2006/picture">
+                <pic:pic xmlns:pic="http://schemas.openxmlformats.org/drawingml/2006/picture">
+                  <pic:nvPicPr>
+                    <pic:cNvPr id="1" name=""/>
+                    <pic:cNvPicPr/>
+                  </pic:nvPicPr>
+                  <pic:blipFill>
+                    <a:blip r:embed="rId9"/>
+                    <a:stretch>
+                      <a:fillRect/>
+                    </a:stretch>
+                  </pic:blipFill>
+                  <pic:spPr>
+                    <a:xfrm>
+                      <a:off x="0" y="0"/>
+                      <a:ext cx="5943600" cy="1118870"/>
+                    </a:xfrm>
+                    <a:prstGeom prst="rect">
+                      <a:avLst/>
+                    </a:prstGeom>
+                  </pic:spPr>
+                </pic:pic>
+              </a:graphicData>
+            </a:graphic>
+          </wp:inline>
+        </w:drawing>
+      </w:r>
+    </w:p>
+    <w:p>
+      <w:pPr>
+        <w:rPr>
+          <w:sz w:val="20"/>
+        </w:rPr>
+      </w:pPr>
+      <w:r>
+        <w:rPr>
+          <w:b/>
+          <w:bCs/>
+          <w:sz w:val="20"/>
+        </w:rPr>
+        <w:t>Note:</w:t>
+      </w:r>
+      <w:r>
+        <w:rPr>
+          <w:sz w:val="20"/>
+        </w:rPr>
+        <w:t xml:space="preserve"> </w:t>
+      </w:r>
+      <w:r>
+        <w:rPr>
+          <w:sz w:val="20"/>
+          <w:highlight w:val="yellow"/>
+        </w:rPr>
+        <w:t>Above method is only for Admin</w:t>
       </w:r>
     </w:p>
     <w:sectPr>
-      <w:footerReference w:type="default" r:id="rId8"/>
+      <w:footerReference w:type="default" r:id="rId10"/>
       <w:pgSz w:w="12240" w:h="15840" w:code="1"/>
       <w:pgMar w:top="1440" w:right="1440" w:bottom="1440" w:left="1440" w:header="720" w:footer="864" w:gutter="0"/>
       <w:cols w:space="720"/>
@@ -6302,7 +7875,7 @@
     <w:lsdException w:name="Table Web 2" w:semiHidden="1" w:unhideWhenUsed="1"/>
     <w:lsdException w:name="Table Web 3" w:semiHidden="1" w:unhideWhenUsed="1"/>
     <w:lsdException w:name="Balloon Text" w:semiHidden="1" w:unhideWhenUsed="1"/>
-    <w:lsdException w:name="Table Grid" w:semiHidden="1" w:uiPriority="39" w:unhideWhenUsed="1"/>
+    <w:lsdException w:name="Table Grid" w:uiPriority="39"/>
     <w:lsdException w:name="Table Theme" w:semiHidden="1" w:unhideWhenUsed="1"/>
     <w:lsdException w:name="Placeholder Text" w:semiHidden="1"/>
     <w:lsdException w:name="No Spacing" w:uiPriority="36" w:qFormat="1"/>
@@ -7879,12 +9452,11 @@
     <w:sig w:usb0="A00002AF" w:usb1="400078FB" w:usb2="00000000" w:usb3="00000000" w:csb0="0000009F" w:csb1="00000000"/>
   </w:font>
   <w:font w:name="Tahoma">
-    <w:panose1 w:val="00000000000000000000"/>
+    <w:panose1 w:val="020B0604030504040204"/>
     <w:charset w:val="00"/>
     <w:family w:val="swiss"/>
-    <w:notTrueType/>
     <w:pitch w:val="variable"/>
-    <w:sig w:usb0="00000003" w:usb1="00000000" w:usb2="00000000" w:usb3="00000000" w:csb0="00000001" w:csb1="00000000"/>
+    <w:sig w:usb0="E1002EFF" w:usb1="C000605B" w:usb2="00000029" w:usb3="00000000" w:csb0="000101FF" w:csb1="00000000"/>
   </w:font>
   <w:font w:name="Cambria">
     <w:panose1 w:val="02040503050406030204"/>
@@ -7929,6 +9501,7 @@
     <w:rsid w:val="001E69DE"/>
     <w:rsid w:val="00367BA1"/>
     <w:rsid w:val="006D3118"/>
+    <w:rsid w:val="00724113"/>
     <w:rsid w:val="009D7225"/>
     <w:rsid w:val="00BD0BCC"/>
     <w:rsid w:val="00D04669"/>
@@ -8129,7 +9702,7 @@
     <w:lsdException w:name="Table Web 2" w:semiHidden="1" w:unhideWhenUsed="1"/>
     <w:lsdException w:name="Table Web 3" w:semiHidden="1" w:unhideWhenUsed="1"/>
     <w:lsdException w:name="Balloon Text" w:semiHidden="1" w:unhideWhenUsed="1"/>
-    <w:lsdException w:name="Table Grid" w:semiHidden="1" w:uiPriority="59" w:unhideWhenUsed="1"/>
+    <w:lsdException w:name="Table Grid" w:uiPriority="59"/>
     <w:lsdException w:name="Table Theme" w:semiHidden="1" w:unhideWhenUsed="1"/>
     <w:lsdException w:name="Placeholder Text" w:semiHidden="1"/>
     <w:lsdException w:name="No Spacing" w:uiPriority="1" w:qFormat="1"/>

</xml_diff>